<commit_message>
Questions done and table
</commit_message>
<xml_diff>
--- a/Thesis/Pedagogsik-tabell.docx
+++ b/Thesis/Pedagogsik-tabell.docx
@@ -1986,8 +1986,142 @@
                 <w:sz w:val="20"/>
                 <w:szCs w:val="20"/>
               </w:rPr>
-              <w:t xml:space="preserve">Bedömning och utvärderings fas </w:t>
-            </w:r>
+              <w:t>Bedömning och utvärderings fas</w:t>
+            </w:r>
+            <w:r>
+              <w:rPr>
+                <w:rFonts w:ascii="AppleSystemUIFont" w:hAnsi="AppleSystemUIFont" w:cs="AppleSystemUIFont"/>
+                <w:b/>
+                <w:color w:val="353535"/>
+                <w:sz w:val="20"/>
+                <w:szCs w:val="20"/>
+              </w:rPr>
+              <w:t>:</w:t>
+            </w:r>
+            <w:r>
+              <w:rPr>
+                <w:rFonts w:ascii="AppleSystemUIFont" w:hAnsi="AppleSystemUIFont" w:cs="AppleSystemUIFont"/>
+                <w:b/>
+                <w:color w:val="353535"/>
+                <w:sz w:val="20"/>
+                <w:szCs w:val="20"/>
+              </w:rPr>
+              <w:t xml:space="preserve"> </w:t>
+            </w:r>
+          </w:p>
+          <w:p>
+            <w:pPr>
+              <w:rPr>
+                <w:rFonts w:ascii="Times New Roman" w:eastAsia="Times New Roman" w:hAnsi="Times New Roman" w:cs="Times New Roman"/>
+                <w:sz w:val="20"/>
+                <w:szCs w:val="20"/>
+              </w:rPr>
+            </w:pPr>
+            <w:r>
+              <w:rPr>
+                <w:rFonts w:ascii="AppleSystemUIFont" w:hAnsi="AppleSystemUIFont" w:cs="AppleSystemUIFont"/>
+                <w:sz w:val="20"/>
+                <w:szCs w:val="20"/>
+              </w:rPr>
+              <w:t xml:space="preserve">Utvecklare gör </w:t>
+            </w:r>
+            <w:r>
+              <w:rPr>
+                <w:rFonts w:ascii="AppleSystemUIFont" w:hAnsi="AppleSystemUIFont" w:cs="AppleSystemUIFont"/>
+                <w:sz w:val="20"/>
+                <w:szCs w:val="20"/>
+              </w:rPr>
+              <w:t>formativa</w:t>
+            </w:r>
+            <w:r>
+              <w:rPr>
+                <w:rFonts w:ascii="AppleSystemUIFont" w:hAnsi="AppleSystemUIFont" w:cs="AppleSystemUIFont"/>
+                <w:sz w:val="20"/>
+                <w:szCs w:val="20"/>
+              </w:rPr>
+              <w:t xml:space="preserve"> bedömningar </w:t>
+            </w:r>
+            <w:r>
+              <w:rPr>
+                <w:rFonts w:ascii="AppleSystemUIFont" w:hAnsi="AppleSystemUIFont" w:cs="AppleSystemUIFont"/>
+                <w:sz w:val="20"/>
+                <w:szCs w:val="20"/>
+              </w:rPr>
+              <w:t>(</w:t>
+            </w:r>
+            <w:r>
+              <w:rPr>
+                <w:sz w:val="20"/>
+                <w:szCs w:val="20"/>
+              </w:rPr>
+              <w:t>sträva</w:t>
+            </w:r>
+            <w:r>
+              <w:rPr>
+                <w:sz w:val="20"/>
+                <w:szCs w:val="20"/>
+              </w:rPr>
+              <w:t>n</w:t>
+            </w:r>
+            <w:r>
+              <w:rPr>
+                <w:sz w:val="20"/>
+                <w:szCs w:val="20"/>
+              </w:rPr>
+              <w:t xml:space="preserve"> efter en lärandekultur och </w:t>
+            </w:r>
+            <w:r>
+              <w:rPr>
+                <w:sz w:val="20"/>
+                <w:szCs w:val="20"/>
+              </w:rPr>
+              <w:t xml:space="preserve">att </w:t>
+            </w:r>
+            <w:r>
+              <w:rPr>
+                <w:sz w:val="20"/>
+                <w:szCs w:val="20"/>
+              </w:rPr>
+              <w:t xml:space="preserve">studenten </w:t>
+            </w:r>
+            <w:r>
+              <w:rPr>
+                <w:sz w:val="20"/>
+                <w:szCs w:val="20"/>
+              </w:rPr>
+              <w:t xml:space="preserve">vill lära </w:t>
+            </w:r>
+            <w:r>
+              <w:rPr>
+                <w:sz w:val="20"/>
+                <w:szCs w:val="20"/>
+              </w:rPr>
+              <w:t xml:space="preserve">&amp; har </w:t>
+            </w:r>
+            <w:r>
+              <w:rPr>
+                <w:sz w:val="20"/>
+                <w:szCs w:val="20"/>
+              </w:rPr>
+              <w:t>möjlighet att lära sig att lära</w:t>
+            </w:r>
+            <w:r>
+              <w:rPr>
+                <w:sz w:val="20"/>
+                <w:szCs w:val="20"/>
+              </w:rPr>
+              <w:t xml:space="preserve">) </w:t>
+            </w:r>
+            <w:r>
+              <w:rPr>
+                <w:rFonts w:ascii="AppleSystemUIFont" w:hAnsi="AppleSystemUIFont" w:cs="AppleSystemUIFont"/>
+                <w:sz w:val="20"/>
+                <w:szCs w:val="20"/>
+              </w:rPr>
+              <w:t xml:space="preserve">på studenten under kursen. </w:t>
+            </w:r>
+            <w:bookmarkStart w:id="0" w:name="_GoBack"/>
+            <w:bookmarkEnd w:id="0"/>
           </w:p>
           <w:p>
             <w:pPr>
@@ -2003,17 +2137,19 @@
               <w:ind w:left="426" w:hanging="349"/>
               <w:rPr>
                 <w:rFonts w:ascii="AppleSystemUIFont" w:hAnsi="AppleSystemUIFont" w:cs="AppleSystemUIFont"/>
-                <w:sz w:val="20"/>
-                <w:szCs w:val="20"/>
-              </w:rPr>
-            </w:pPr>
-            <w:r>
-              <w:rPr>
-                <w:rFonts w:ascii="AppleSystemUIFont" w:hAnsi="AppleSystemUIFont" w:cs="AppleSystemUIFont"/>
-                <w:sz w:val="20"/>
-                <w:szCs w:val="20"/>
-              </w:rPr>
-              <w:t xml:space="preserve">Utvecklare gör formativa bedömningar på studenten under kursen. </w:t>
+                <w:color w:val="353535"/>
+                <w:sz w:val="20"/>
+                <w:szCs w:val="20"/>
+              </w:rPr>
+            </w:pPr>
+            <w:r>
+              <w:rPr>
+                <w:rFonts w:ascii="AppleSystemUIFont" w:hAnsi="AppleSystemUIFont" w:cs="AppleSystemUIFont"/>
+                <w:color w:val="353535"/>
+                <w:sz w:val="20"/>
+                <w:szCs w:val="20"/>
+              </w:rPr>
+              <w:t>Kursen ska innehålla kapiteltester.</w:t>
             </w:r>
           </w:p>
           <w:p>
@@ -2042,48 +2178,17 @@
                 <w:sz w:val="20"/>
                 <w:szCs w:val="20"/>
               </w:rPr>
-              <w:t>Kursen ska innehålla kapiteltester.</w:t>
-            </w:r>
-          </w:p>
-          <w:p>
-            <w:pPr>
-              <w:pStyle w:val="Liststycke"/>
-              <w:widowControl w:val="0"/>
-              <w:numPr>
-                <w:ilvl w:val="0"/>
-                <w:numId w:val="9"/>
-              </w:numPr>
-              <w:autoSpaceDE w:val="0"/>
-              <w:autoSpaceDN w:val="0"/>
-              <w:adjustRightInd w:val="0"/>
-              <w:ind w:left="426" w:hanging="349"/>
-              <w:rPr>
-                <w:rFonts w:ascii="AppleSystemUIFont" w:hAnsi="AppleSystemUIFont" w:cs="AppleSystemUIFont"/>
-                <w:color w:val="353535"/>
-                <w:sz w:val="20"/>
-                <w:szCs w:val="20"/>
-              </w:rPr>
-            </w:pPr>
-            <w:r>
-              <w:rPr>
-                <w:rFonts w:ascii="AppleSystemUIFont" w:hAnsi="AppleSystemUIFont" w:cs="AppleSystemUIFont"/>
-                <w:color w:val="353535"/>
-                <w:sz w:val="20"/>
-                <w:szCs w:val="20"/>
-              </w:rPr>
               <w:t xml:space="preserve">Efter genomförd kurs ska det finnas </w:t>
             </w:r>
-            <w:proofErr w:type="gramStart"/>
-            <w:r>
-              <w:rPr>
-                <w:rFonts w:ascii="AppleSystemUIFont" w:hAnsi="AppleSystemUIFont" w:cs="AppleSystemUIFont"/>
-                <w:color w:val="353535"/>
-                <w:sz w:val="20"/>
-                <w:szCs w:val="20"/>
-              </w:rPr>
-              <w:t>ett</w:t>
-            </w:r>
-            <w:proofErr w:type="gramEnd"/>
+            <w:r>
+              <w:rPr>
+                <w:rFonts w:ascii="AppleSystemUIFont" w:hAnsi="AppleSystemUIFont" w:cs="AppleSystemUIFont"/>
+                <w:color w:val="353535"/>
+                <w:sz w:val="20"/>
+                <w:szCs w:val="20"/>
+              </w:rPr>
+              <w:t>en</w:t>
+            </w:r>
             <w:r>
               <w:rPr>
                 <w:rFonts w:ascii="AppleSystemUIFont" w:hAnsi="AppleSystemUIFont" w:cs="AppleSystemUIFont"/>
@@ -2171,6 +2276,15 @@
                 <w:szCs w:val="20"/>
               </w:rPr>
               <w:t>Utvecklaren engagerar studenten genom</w:t>
+            </w:r>
+            <w:r>
+              <w:rPr>
+                <w:rFonts w:cs="AppleSystemUIFont"/>
+                <w:color w:val="353535"/>
+                <w:sz w:val="20"/>
+                <w:szCs w:val="20"/>
+              </w:rPr>
+              <w:t xml:space="preserve"> att</w:t>
             </w:r>
             <w:r>
               <w:rPr>
@@ -2328,6 +2442,7 @@
                 <w:sz w:val="20"/>
                 <w:szCs w:val="20"/>
               </w:rPr>
+              <w:lastRenderedPageBreak/>
               <w:t xml:space="preserve">Användarbarhet och feedback på prestation </w:t>
             </w:r>
           </w:p>
@@ -2422,7 +2537,6 @@
                 <w:sz w:val="20"/>
                 <w:szCs w:val="20"/>
               </w:rPr>
-              <w:lastRenderedPageBreak/>
               <w:t xml:space="preserve">Övervakning och återkoppling </w:t>
             </w:r>
             <w:r>
@@ -2590,48 +2704,6 @@
               <w:adjustRightInd w:val="0"/>
               <w:rPr>
                 <w:rFonts w:cs="AppleSystemUIFont"/>
-                <w:color w:val="353535"/>
-                <w:sz w:val="20"/>
-                <w:szCs w:val="20"/>
-              </w:rPr>
-            </w:pPr>
-            <w:r>
-              <w:rPr>
-                <w:rFonts w:cs="AppleSystemUIFont"/>
-                <w:b/>
-                <w:color w:val="353535"/>
-                <w:sz w:val="20"/>
-                <w:szCs w:val="20"/>
-              </w:rPr>
-              <w:t>Resultat</w:t>
-            </w:r>
-            <w:r>
-              <w:rPr>
-                <w:rFonts w:cs="AppleSystemUIFont"/>
-                <w:color w:val="353535"/>
-                <w:sz w:val="20"/>
-                <w:szCs w:val="20"/>
-              </w:rPr>
-              <w:t>:</w:t>
-            </w:r>
-            <w:r>
-              <w:rPr>
-                <w:rFonts w:cs="AppleSystemUIFont"/>
-                <w:color w:val="353535"/>
-                <w:sz w:val="20"/>
-                <w:szCs w:val="20"/>
-              </w:rPr>
-              <w:t xml:space="preserve"> </w:t>
-            </w:r>
-          </w:p>
-          <w:p>
-            <w:pPr>
-              <w:widowControl w:val="0"/>
-              <w:autoSpaceDE w:val="0"/>
-              <w:autoSpaceDN w:val="0"/>
-              <w:adjustRightInd w:val="0"/>
-              <w:rPr>
-                <w:rFonts w:cs="AppleSystemUIFont"/>
                 <w:sz w:val="20"/>
                 <w:szCs w:val="20"/>
               </w:rPr>
@@ -2644,8 +2716,6 @@
               </w:rPr>
               <w:t>NA</w:t>
             </w:r>
-            <w:bookmarkStart w:id="0" w:name="_GoBack"/>
-            <w:bookmarkEnd w:id="0"/>
           </w:p>
         </w:tc>
       </w:tr>
@@ -5799,6 +5869,96 @@
       <w:szCs w:val="18"/>
     </w:rPr>
   </w:style>
+  <w:style w:type="character" w:styleId="Kommentarsreferens">
+    <w:name w:val="annotation reference"/>
+    <w:basedOn w:val="Standardstycketypsnitt"/>
+    <w:uiPriority w:val="99"/>
+    <w:semiHidden/>
+    <w:unhideWhenUsed/>
+    <w:rsid w:val="005F2B4F"/>
+    <w:rPr>
+      <w:sz w:val="18"/>
+      <w:szCs w:val="18"/>
+    </w:rPr>
+  </w:style>
+  <w:style w:type="paragraph" w:styleId="Kommentarer">
+    <w:name w:val="annotation text"/>
+    <w:basedOn w:val="Normal"/>
+    <w:link w:val="KommentarerChar"/>
+    <w:uiPriority w:val="99"/>
+    <w:semiHidden/>
+    <w:unhideWhenUsed/>
+    <w:rsid w:val="005F2B4F"/>
+  </w:style>
+  <w:style w:type="character" w:customStyle="1" w:styleId="KommentarerChar">
+    <w:name w:val="Kommentarer Char"/>
+    <w:basedOn w:val="Standardstycketypsnitt"/>
+    <w:link w:val="Kommentarer"/>
+    <w:uiPriority w:val="99"/>
+    <w:semiHidden/>
+    <w:rsid w:val="005F2B4F"/>
+    <w:rPr>
+      <w:rFonts w:asciiTheme="majorHAnsi" w:hAnsiTheme="majorHAnsi"/>
+    </w:rPr>
+  </w:style>
+  <w:style w:type="paragraph" w:styleId="Kommentarsmne">
+    <w:name w:val="annotation subject"/>
+    <w:basedOn w:val="Kommentarer"/>
+    <w:next w:val="Kommentarer"/>
+    <w:link w:val="KommentarsmneChar"/>
+    <w:uiPriority w:val="99"/>
+    <w:semiHidden/>
+    <w:unhideWhenUsed/>
+    <w:rsid w:val="005F2B4F"/>
+    <w:rPr>
+      <w:b/>
+      <w:bCs/>
+      <w:sz w:val="20"/>
+      <w:szCs w:val="20"/>
+    </w:rPr>
+  </w:style>
+  <w:style w:type="character" w:customStyle="1" w:styleId="KommentarsmneChar">
+    <w:name w:val="Kommentarsämne Char"/>
+    <w:basedOn w:val="KommentarerChar"/>
+    <w:link w:val="Kommentarsmne"/>
+    <w:uiPriority w:val="99"/>
+    <w:semiHidden/>
+    <w:rsid w:val="005F2B4F"/>
+    <w:rPr>
+      <w:rFonts w:asciiTheme="majorHAnsi" w:hAnsiTheme="majorHAnsi"/>
+      <w:b/>
+      <w:bCs/>
+      <w:sz w:val="20"/>
+      <w:szCs w:val="20"/>
+    </w:rPr>
+  </w:style>
+  <w:style w:type="paragraph" w:styleId="Bubbeltext">
+    <w:name w:val="Balloon Text"/>
+    <w:basedOn w:val="Normal"/>
+    <w:link w:val="BubbeltextChar"/>
+    <w:uiPriority w:val="99"/>
+    <w:semiHidden/>
+    <w:unhideWhenUsed/>
+    <w:rsid w:val="005F2B4F"/>
+    <w:rPr>
+      <w:rFonts w:ascii="Lucida Grande" w:hAnsi="Lucida Grande" w:cs="Lucida Grande"/>
+      <w:sz w:val="18"/>
+      <w:szCs w:val="18"/>
+    </w:rPr>
+  </w:style>
+  <w:style w:type="character" w:customStyle="1" w:styleId="BubbeltextChar">
+    <w:name w:val="Bubbeltext Char"/>
+    <w:basedOn w:val="Standardstycketypsnitt"/>
+    <w:link w:val="Bubbeltext"/>
+    <w:uiPriority w:val="99"/>
+    <w:semiHidden/>
+    <w:rsid w:val="005F2B4F"/>
+    <w:rPr>
+      <w:rFonts w:ascii="Lucida Grande" w:hAnsi="Lucida Grande" w:cs="Lucida Grande"/>
+      <w:sz w:val="18"/>
+      <w:szCs w:val="18"/>
+    </w:rPr>
+  </w:style>
 </w:styles>
 </file>
 
@@ -6115,6 +6275,96 @@
       <w:b/>
       <w:bCs/>
       <w:color w:val="4F81BD" w:themeColor="accent1"/>
+      <w:sz w:val="18"/>
+      <w:szCs w:val="18"/>
+    </w:rPr>
+  </w:style>
+  <w:style w:type="character" w:styleId="Kommentarsreferens">
+    <w:name w:val="annotation reference"/>
+    <w:basedOn w:val="Standardstycketypsnitt"/>
+    <w:uiPriority w:val="99"/>
+    <w:semiHidden/>
+    <w:unhideWhenUsed/>
+    <w:rsid w:val="005F2B4F"/>
+    <w:rPr>
+      <w:sz w:val="18"/>
+      <w:szCs w:val="18"/>
+    </w:rPr>
+  </w:style>
+  <w:style w:type="paragraph" w:styleId="Kommentarer">
+    <w:name w:val="annotation text"/>
+    <w:basedOn w:val="Normal"/>
+    <w:link w:val="KommentarerChar"/>
+    <w:uiPriority w:val="99"/>
+    <w:semiHidden/>
+    <w:unhideWhenUsed/>
+    <w:rsid w:val="005F2B4F"/>
+  </w:style>
+  <w:style w:type="character" w:customStyle="1" w:styleId="KommentarerChar">
+    <w:name w:val="Kommentarer Char"/>
+    <w:basedOn w:val="Standardstycketypsnitt"/>
+    <w:link w:val="Kommentarer"/>
+    <w:uiPriority w:val="99"/>
+    <w:semiHidden/>
+    <w:rsid w:val="005F2B4F"/>
+    <w:rPr>
+      <w:rFonts w:asciiTheme="majorHAnsi" w:hAnsiTheme="majorHAnsi"/>
+    </w:rPr>
+  </w:style>
+  <w:style w:type="paragraph" w:styleId="Kommentarsmne">
+    <w:name w:val="annotation subject"/>
+    <w:basedOn w:val="Kommentarer"/>
+    <w:next w:val="Kommentarer"/>
+    <w:link w:val="KommentarsmneChar"/>
+    <w:uiPriority w:val="99"/>
+    <w:semiHidden/>
+    <w:unhideWhenUsed/>
+    <w:rsid w:val="005F2B4F"/>
+    <w:rPr>
+      <w:b/>
+      <w:bCs/>
+      <w:sz w:val="20"/>
+      <w:szCs w:val="20"/>
+    </w:rPr>
+  </w:style>
+  <w:style w:type="character" w:customStyle="1" w:styleId="KommentarsmneChar">
+    <w:name w:val="Kommentarsämne Char"/>
+    <w:basedOn w:val="KommentarerChar"/>
+    <w:link w:val="Kommentarsmne"/>
+    <w:uiPriority w:val="99"/>
+    <w:semiHidden/>
+    <w:rsid w:val="005F2B4F"/>
+    <w:rPr>
+      <w:rFonts w:asciiTheme="majorHAnsi" w:hAnsiTheme="majorHAnsi"/>
+      <w:b/>
+      <w:bCs/>
+      <w:sz w:val="20"/>
+      <w:szCs w:val="20"/>
+    </w:rPr>
+  </w:style>
+  <w:style w:type="paragraph" w:styleId="Bubbeltext">
+    <w:name w:val="Balloon Text"/>
+    <w:basedOn w:val="Normal"/>
+    <w:link w:val="BubbeltextChar"/>
+    <w:uiPriority w:val="99"/>
+    <w:semiHidden/>
+    <w:unhideWhenUsed/>
+    <w:rsid w:val="005F2B4F"/>
+    <w:rPr>
+      <w:rFonts w:ascii="Lucida Grande" w:hAnsi="Lucida Grande" w:cs="Lucida Grande"/>
+      <w:sz w:val="18"/>
+      <w:szCs w:val="18"/>
+    </w:rPr>
+  </w:style>
+  <w:style w:type="character" w:customStyle="1" w:styleId="BubbeltextChar">
+    <w:name w:val="Bubbeltext Char"/>
+    <w:basedOn w:val="Standardstycketypsnitt"/>
+    <w:link w:val="Bubbeltext"/>
+    <w:uiPriority w:val="99"/>
+    <w:semiHidden/>
+    <w:rsid w:val="005F2B4F"/>
+    <w:rPr>
+      <w:rFonts w:ascii="Lucida Grande" w:hAnsi="Lucida Grande" w:cs="Lucida Grande"/>
       <w:sz w:val="18"/>
       <w:szCs w:val="18"/>
     </w:rPr>

</xml_diff>

<commit_message>
Table and question are done for the moment
</commit_message>
<xml_diff>
--- a/Thesis/Pedagogsik-tabell.docx
+++ b/Thesis/Pedagogsik-tabell.docx
@@ -401,6 +401,13 @@
               </w:rPr>
               <w:t>.</w:t>
             </w:r>
+            <w:r>
+              <w:rPr>
+                <w:sz w:val="20"/>
+                <w:szCs w:val="20"/>
+              </w:rPr>
+              <w:t xml:space="preserve"> Fånga studentens uppmärksamhet med att presentera målet. </w:t>
+            </w:r>
           </w:p>
           <w:p>
             <w:pPr>
@@ -490,7 +497,14 @@
                 <w:sz w:val="20"/>
                 <w:szCs w:val="20"/>
               </w:rPr>
-              <w:t>En f</w:t>
+              <w:t>Ge e</w:t>
+            </w:r>
+            <w:r>
+              <w:rPr>
+                <w:sz w:val="20"/>
+                <w:szCs w:val="20"/>
+              </w:rPr>
+              <w:t>n f</w:t>
             </w:r>
             <w:r>
               <w:rPr>
@@ -511,7 +525,7 @@
                 <w:sz w:val="20"/>
                 <w:szCs w:val="20"/>
               </w:rPr>
-              <w:t>.</w:t>
+              <w:t>, i.e. visuella medel.</w:t>
             </w:r>
           </w:p>
         </w:tc>
@@ -592,6 +606,8 @@
               </w:rPr>
               <w:t xml:space="preserve"> </w:t>
             </w:r>
+            <w:bookmarkStart w:id="0" w:name="_GoBack"/>
+            <w:bookmarkEnd w:id="0"/>
           </w:p>
           <w:p>
             <w:pPr>
@@ -1195,7 +1211,27 @@
                 <w:sz w:val="20"/>
                 <w:szCs w:val="20"/>
               </w:rPr>
-              <w:t xml:space="preserve"> att uppnå ett </w:t>
+              <w:t xml:space="preserve"> att </w:t>
+            </w:r>
+            <w:r>
+              <w:rPr>
+                <w:rFonts w:cs="AppleSystemUIFontItalic"/>
+                <w:iCs/>
+                <w:color w:val="353535"/>
+                <w:sz w:val="20"/>
+                <w:szCs w:val="20"/>
+              </w:rPr>
+              <w:t xml:space="preserve">bli intresserade av att </w:t>
+            </w:r>
+            <w:r>
+              <w:rPr>
+                <w:rFonts w:cs="AppleSystemUIFontItalic"/>
+                <w:iCs/>
+                <w:color w:val="353535"/>
+                <w:sz w:val="20"/>
+                <w:szCs w:val="20"/>
+              </w:rPr>
+              <w:t xml:space="preserve">uppnå ett </w:t>
             </w:r>
             <w:r>
               <w:rPr>
@@ -1216,7 +1252,7 @@
                 <w:sz w:val="20"/>
                 <w:szCs w:val="20"/>
               </w:rPr>
-              <w:t xml:space="preserve">. </w:t>
+              <w:t>.</w:t>
             </w:r>
           </w:p>
         </w:tc>
@@ -1687,16 +1723,16 @@
                 <w:sz w:val="20"/>
                 <w:szCs w:val="20"/>
               </w:rPr>
-              <w:t xml:space="preserve">Utvecklaren bedömer hur de kan skapa ett meningsfullt sammanhang för att studenten ska förstå kontexten. </w:t>
-            </w:r>
-            <w:r>
-              <w:rPr>
-                <w:rFonts w:ascii="AppleSystemUIFont" w:hAnsi="AppleSystemUIFont" w:cs="AppleSystemUIFont"/>
-                <w:color w:val="353535"/>
-                <w:sz w:val="20"/>
-                <w:szCs w:val="20"/>
-              </w:rPr>
-              <w:t xml:space="preserve"> </w:t>
+              <w:t xml:space="preserve">Utvecklaren bedömer hur de kan skapa ett meningsfullt sammanhang för att studenten ska </w:t>
+            </w:r>
+            <w:r>
+              <w:rPr>
+                <w:rFonts w:ascii="AppleSystemUIFont" w:hAnsi="AppleSystemUIFont" w:cs="AppleSystemUIFont"/>
+                <w:color w:val="353535"/>
+                <w:sz w:val="20"/>
+                <w:szCs w:val="20"/>
+              </w:rPr>
+              <w:t>lösa problem.</w:t>
             </w:r>
           </w:p>
           <w:p>
@@ -2264,10 +2300,8 @@
                 <w:sz w:val="20"/>
                 <w:szCs w:val="20"/>
               </w:rPr>
-              <w:t>Utvecklaren engagerar studenten genom att artikulera vad de gör. Studenten ska kunna ta beslut efter strategier och lösa problem. Studenten ska reflektera över aktiviteten och observatio</w:t>
-            </w:r>
-            <w:bookmarkStart w:id="0" w:name="_GoBack"/>
-            <w:bookmarkEnd w:id="0"/>
+              <w:t xml:space="preserve">Utvecklaren engagerar studenten genom att artikulera vad de gör. Studenten ska </w:t>
+            </w:r>
             <w:r>
               <w:rPr>
                 <w:rFonts w:cs="AppleSystemUIFont"/>
@@ -2275,7 +2309,34 @@
                 <w:sz w:val="20"/>
                 <w:szCs w:val="20"/>
               </w:rPr>
-              <w:t xml:space="preserve">n, därefter formulera vad de lärt sig.   </w:t>
+              <w:t>kunna ta beslut</w:t>
+            </w:r>
+            <w:r>
+              <w:rPr>
+                <w:rFonts w:cs="AppleSystemUIFont"/>
+                <w:color w:val="353535"/>
+                <w:sz w:val="20"/>
+                <w:szCs w:val="20"/>
+              </w:rPr>
+              <w:t xml:space="preserve"> och lösa problem. Studenten ska reflektera över aktiviteten och observation</w:t>
+            </w:r>
+            <w:r>
+              <w:rPr>
+                <w:rFonts w:cs="AppleSystemUIFont"/>
+                <w:color w:val="353535"/>
+                <w:sz w:val="20"/>
+                <w:szCs w:val="20"/>
+              </w:rPr>
+              <w:t>er</w:t>
+            </w:r>
+            <w:r>
+              <w:rPr>
+                <w:rFonts w:cs="AppleSystemUIFont"/>
+                <w:color w:val="353535"/>
+                <w:sz w:val="20"/>
+                <w:szCs w:val="20"/>
+              </w:rPr>
+              <w:t xml:space="preserve">, därefter formulera vad de lärt sig.   </w:t>
             </w:r>
           </w:p>
         </w:tc>
@@ -2336,7 +2397,25 @@
                 <w:sz w:val="20"/>
                 <w:szCs w:val="20"/>
               </w:rPr>
-              <w:t xml:space="preserve">Utvecklaren reflekterar över aspekter på hur ämnet stödjer aktiviteterna i kursen. </w:t>
+              <w:t xml:space="preserve">Utvecklaren </w:t>
+            </w:r>
+            <w:r>
+              <w:rPr>
+                <w:rFonts w:cs="AppleSystemUIFont"/>
+                <w:color w:val="353535"/>
+                <w:sz w:val="20"/>
+                <w:szCs w:val="20"/>
+              </w:rPr>
+              <w:t>bedömer</w:t>
+            </w:r>
+            <w:r>
+              <w:rPr>
+                <w:rFonts w:cs="AppleSystemUIFont"/>
+                <w:color w:val="353535"/>
+                <w:sz w:val="20"/>
+                <w:szCs w:val="20"/>
+              </w:rPr>
+              <w:t xml:space="preserve"> över aspekter på hur ämnet stödjer aktiviteterna i kursen. </w:t>
             </w:r>
           </w:p>
           <w:p>
@@ -2359,7 +2438,7 @@
                 <w:sz w:val="20"/>
                 <w:szCs w:val="20"/>
               </w:rPr>
-              <w:t xml:space="preserve">Fysiska verktyg används för att hantera eller </w:t>
+              <w:t>Fysiska verkty</w:t>
             </w:r>
             <w:r>
               <w:rPr>
@@ -2368,7 +2447,25 @@
                 <w:sz w:val="20"/>
                 <w:szCs w:val="20"/>
               </w:rPr>
-              <w:t>konstruera något (manipulera objekt) medan konceptuella</w:t>
+              <w:t>g används för att hantera föremål</w:t>
+            </w:r>
+            <w:r>
+              <w:rPr>
+                <w:rFonts w:cs="AppleSystemUIFont"/>
+                <w:color w:val="353535"/>
+                <w:sz w:val="20"/>
+                <w:szCs w:val="20"/>
+              </w:rPr>
+              <w:t xml:space="preserve">, </w:t>
+            </w:r>
+            <w:r>
+              <w:rPr>
+                <w:rFonts w:cs="AppleSystemUIFont"/>
+                <w:color w:val="353535"/>
+                <w:sz w:val="20"/>
+                <w:szCs w:val="20"/>
+              </w:rPr>
+              <w:t>medan konceptuella</w:t>
             </w:r>
             <w:r>
               <w:rPr>
@@ -2600,44 +2697,23 @@
               <w:autoSpaceDN w:val="0"/>
               <w:adjustRightInd w:val="0"/>
               <w:rPr>
-                <w:b/>
-                <w:sz w:val="20"/>
-                <w:szCs w:val="20"/>
-              </w:rPr>
-            </w:pPr>
-            <w:r>
-              <w:rPr>
-                <w:b/>
-                <w:sz w:val="20"/>
-                <w:szCs w:val="20"/>
-              </w:rPr>
-              <w:t>Återkoppling:</w:t>
-            </w:r>
-          </w:p>
-          <w:p>
-            <w:pPr>
-              <w:widowControl w:val="0"/>
-              <w:autoSpaceDE w:val="0"/>
-              <w:autoSpaceDN w:val="0"/>
-              <w:adjustRightInd w:val="0"/>
-              <w:rPr>
-                <w:sz w:val="20"/>
-                <w:szCs w:val="20"/>
-              </w:rPr>
-            </w:pPr>
-            <w:r>
-              <w:rPr>
-                <w:sz w:val="20"/>
-                <w:szCs w:val="20"/>
-              </w:rPr>
-              <w:t>Studenten ska få möjlighet att utvärdera kursen</w:t>
-            </w:r>
-            <w:r>
-              <w:rPr>
-                <w:sz w:val="20"/>
-                <w:szCs w:val="20"/>
-              </w:rPr>
-              <w:t xml:space="preserve">. </w:t>
+                <w:sz w:val="20"/>
+                <w:szCs w:val="20"/>
+              </w:rPr>
+            </w:pPr>
+            <w:r>
+              <w:rPr>
+                <w:sz w:val="20"/>
+                <w:szCs w:val="20"/>
+              </w:rPr>
+              <w:t>NA</w:t>
+            </w:r>
+            <w:r>
+              <w:rPr>
+                <w:sz w:val="20"/>
+                <w:szCs w:val="20"/>
+              </w:rPr>
+              <w:t xml:space="preserve"> </w:t>
             </w:r>
           </w:p>
         </w:tc>
@@ -2770,7 +2846,6 @@
               <w:adjustRightInd w:val="0"/>
               <w:rPr>
                 <w:rFonts w:cs="AppleSystemUIFont"/>
-                <w:b/>
                 <w:color w:val="353535"/>
                 <w:sz w:val="20"/>
                 <w:szCs w:val="20"/>
@@ -2779,99 +2854,12 @@
             <w:r>
               <w:rPr>
                 <w:rFonts w:cs="AppleSystemUIFont"/>
-                <w:b/>
-                <w:color w:val="353535"/>
-                <w:sz w:val="20"/>
-                <w:szCs w:val="20"/>
-              </w:rPr>
-              <w:t>Socialt perspektiv:</w:t>
-            </w:r>
-            <w:r>
-              <w:rPr>
-                <w:rFonts w:cs="AppleSystemUIFont"/>
-                <w:b/>
-                <w:color w:val="353535"/>
-                <w:sz w:val="20"/>
-                <w:szCs w:val="20"/>
-              </w:rPr>
-              <w:t xml:space="preserve"> </w:t>
-            </w:r>
-          </w:p>
-          <w:p>
-            <w:pPr>
-              <w:widowControl w:val="0"/>
-              <w:autoSpaceDE w:val="0"/>
-              <w:autoSpaceDN w:val="0"/>
-              <w:adjustRightInd w:val="0"/>
-              <w:rPr>
-                <w:rFonts w:cs="AppleSystemUIFont"/>
-                <w:b/>
-                <w:color w:val="353535"/>
-                <w:sz w:val="20"/>
-                <w:szCs w:val="20"/>
-              </w:rPr>
-            </w:pPr>
-            <w:r>
-              <w:rPr>
-                <w:rFonts w:cs="AppleSystemUIFont"/>
-                <w:color w:val="353535"/>
-                <w:sz w:val="20"/>
-                <w:szCs w:val="20"/>
-              </w:rPr>
-              <w:t>Utvecklaren bedömer om en online miljö kan göra att kursen kan öka förtroende för studenten</w:t>
-            </w:r>
-            <w:r>
-              <w:rPr>
-                <w:rFonts w:cs="AppleSystemUIFont"/>
-                <w:color w:val="353535"/>
-                <w:sz w:val="20"/>
-                <w:szCs w:val="20"/>
-              </w:rPr>
-              <w:t xml:space="preserve"> genom att hantera potentiell konflikt och se till att studenterna samarbetar konstruktivt. </w:t>
-            </w:r>
-          </w:p>
-          <w:p>
-            <w:pPr>
-              <w:pStyle w:val="Liststycke"/>
-              <w:widowControl w:val="0"/>
-              <w:numPr>
-                <w:ilvl w:val="0"/>
-                <w:numId w:val="17"/>
-              </w:numPr>
-              <w:autoSpaceDE w:val="0"/>
-              <w:autoSpaceDN w:val="0"/>
-              <w:adjustRightInd w:val="0"/>
-              <w:ind w:left="426" w:hanging="426"/>
-              <w:rPr>
-                <w:rFonts w:cs="AppleSystemUIFont"/>
-                <w:color w:val="353535"/>
-                <w:sz w:val="20"/>
-                <w:szCs w:val="20"/>
-              </w:rPr>
-            </w:pPr>
-            <w:r>
-              <w:rPr>
-                <w:rFonts w:cs="AppleSystemUIFont"/>
-                <w:color w:val="353535"/>
-                <w:sz w:val="20"/>
-                <w:szCs w:val="20"/>
-              </w:rPr>
-              <w:t>Utveckla samarbetsrelationer där studenterna får stöd för att de antar ett ökat ansvar för sitt lärande (Garrison, 2006).</w:t>
-            </w:r>
-          </w:p>
-          <w:p>
-            <w:pPr>
-              <w:widowControl w:val="0"/>
-              <w:autoSpaceDE w:val="0"/>
-              <w:autoSpaceDN w:val="0"/>
-              <w:adjustRightInd w:val="0"/>
-              <w:rPr>
-                <w:rFonts w:cs="AppleSystemUIFont"/>
-                <w:color w:val="353535"/>
-                <w:sz w:val="20"/>
-                <w:szCs w:val="20"/>
-              </w:rPr>
-            </w:pPr>
+                <w:color w:val="353535"/>
+                <w:sz w:val="20"/>
+                <w:szCs w:val="20"/>
+              </w:rPr>
+              <w:t>NA</w:t>
+            </w:r>
           </w:p>
         </w:tc>
         <w:tc>
@@ -3137,7 +3125,7 @@
           <w:b w:val="0"/>
           <w:color w:val="000000" w:themeColor="text1"/>
         </w:rPr>
-        <w:t>The table shows…</w:t>
+        <w:t xml:space="preserve">Tabellen visar vilka parametrar varje modell inkluderar. </w:t>
       </w:r>
     </w:p>
     <w:p/>

</xml_diff>

<commit_message>
Table and question have been changed
</commit_message>
<xml_diff>
--- a/Thesis/Pedagogsik-tabell.docx
+++ b/Thesis/Pedagogsik-tabell.docx
@@ -204,7 +204,15 @@
                 <w:sz w:val="20"/>
                 <w:szCs w:val="20"/>
               </w:rPr>
-              <w:t xml:space="preserve">Förberedelser </w:t>
+              <w:t>Inledning</w:t>
+            </w:r>
+            <w:r>
+              <w:rPr>
+                <w:b/>
+                <w:sz w:val="20"/>
+                <w:szCs w:val="20"/>
+              </w:rPr>
+              <w:t xml:space="preserve"> </w:t>
             </w:r>
           </w:p>
         </w:tc>
@@ -227,7 +235,7 @@
                 <w:sz w:val="20"/>
                 <w:szCs w:val="20"/>
               </w:rPr>
-              <w:t>Förberedelser</w:t>
+              <w:t>Inledning</w:t>
             </w:r>
           </w:p>
         </w:tc>
@@ -250,7 +258,7 @@
                 <w:sz w:val="20"/>
                 <w:szCs w:val="20"/>
               </w:rPr>
-              <w:t>Förberedelser</w:t>
+              <w:t xml:space="preserve">Inledning </w:t>
             </w:r>
           </w:p>
         </w:tc>
@@ -518,13 +526,6 @@
                 <w:sz w:val="20"/>
                 <w:szCs w:val="20"/>
               </w:rPr>
-              <w:t xml:space="preserve"> ska inkluderas</w:t>
-            </w:r>
-            <w:r>
-              <w:rPr>
-                <w:sz w:val="20"/>
-                <w:szCs w:val="20"/>
-              </w:rPr>
               <w:t>, i.e. visuella medel.</w:t>
             </w:r>
           </w:p>
@@ -606,8 +607,6 @@
               </w:rPr>
               <w:t xml:space="preserve"> </w:t>
             </w:r>
-            <w:bookmarkStart w:id="0" w:name="_GoBack"/>
-            <w:bookmarkEnd w:id="0"/>
           </w:p>
           <w:p>
             <w:pPr>
@@ -827,7 +826,18 @@
                 <w:sz w:val="20"/>
                 <w:szCs w:val="20"/>
               </w:rPr>
-              <w:t xml:space="preserve"> specialisera sig i inom kursen.</w:t>
+              <w:t xml:space="preserve"> speci</w:t>
+            </w:r>
+            <w:bookmarkStart w:id="0" w:name="_GoBack"/>
+            <w:bookmarkEnd w:id="0"/>
+            <w:r>
+              <w:rPr>
+                <w:rFonts w:cs="AppleSystemUIFont"/>
+                <w:color w:val="353535"/>
+                <w:sz w:val="20"/>
+                <w:szCs w:val="20"/>
+              </w:rPr>
+              <w:t>alisera sig i inom kursen.</w:t>
             </w:r>
           </w:p>
         </w:tc>
@@ -986,25 +996,34 @@
                 <w:sz w:val="20"/>
                 <w:szCs w:val="20"/>
               </w:rPr>
-              <w:t>öjligheter för elever att visa sin förståelse</w:t>
-            </w:r>
-            <w:r>
-              <w:rPr>
-                <w:rFonts w:ascii="AppleSystemUIFont" w:hAnsi="AppleSystemUIFont" w:cs="AppleSystemUIFont"/>
-                <w:color w:val="353535"/>
-                <w:sz w:val="20"/>
-                <w:szCs w:val="20"/>
-              </w:rPr>
-              <w:t>.</w:t>
-            </w:r>
-            <w:r>
-              <w:rPr>
-                <w:rFonts w:ascii="AppleSystemUIFont" w:hAnsi="AppleSystemUIFont" w:cs="AppleSystemUIFont"/>
-                <w:color w:val="353535"/>
-                <w:sz w:val="20"/>
-                <w:szCs w:val="20"/>
-              </w:rPr>
-              <w:t xml:space="preserve"> </w:t>
+              <w:t xml:space="preserve">öjligheter för </w:t>
+            </w:r>
+            <w:r>
+              <w:rPr>
+                <w:rFonts w:ascii="AppleSystemUIFont" w:hAnsi="AppleSystemUIFont" w:cs="AppleSystemUIFont"/>
+                <w:color w:val="353535"/>
+                <w:sz w:val="20"/>
+                <w:szCs w:val="20"/>
+              </w:rPr>
+              <w:t>studenten</w:t>
+            </w:r>
+            <w:r>
+              <w:rPr>
+                <w:rFonts w:ascii="AppleSystemUIFont" w:hAnsi="AppleSystemUIFont" w:cs="AppleSystemUIFont"/>
+                <w:color w:val="353535"/>
+                <w:sz w:val="20"/>
+                <w:szCs w:val="20"/>
+              </w:rPr>
+              <w:t xml:space="preserve"> att visa sin förståelse</w:t>
+            </w:r>
+            <w:r>
+              <w:rPr>
+                <w:rFonts w:ascii="AppleSystemUIFont" w:hAnsi="AppleSystemUIFont" w:cs="AppleSystemUIFont"/>
+                <w:color w:val="353535"/>
+                <w:sz w:val="20"/>
+                <w:szCs w:val="20"/>
+              </w:rPr>
+              <w:t>, i.e. med hjälp av nyckelfrågor.</w:t>
             </w:r>
           </w:p>
           <w:p>
@@ -1033,61 +1052,16 @@
                 <w:sz w:val="20"/>
                 <w:szCs w:val="20"/>
               </w:rPr>
-              <w:t>Motiv</w:t>
-            </w:r>
-            <w:r>
-              <w:rPr>
-                <w:rFonts w:ascii="AppleSystemUIFont" w:hAnsi="AppleSystemUIFont" w:cs="AppleSystemUIFont"/>
-                <w:color w:val="353535"/>
-                <w:sz w:val="20"/>
-                <w:szCs w:val="20"/>
-              </w:rPr>
-              <w:t xml:space="preserve">ation </w:t>
-            </w:r>
-            <w:r>
-              <w:rPr>
-                <w:rFonts w:ascii="AppleSystemUIFont" w:hAnsi="AppleSystemUIFont" w:cs="AppleSystemUIFont"/>
-                <w:color w:val="353535"/>
-                <w:sz w:val="20"/>
-                <w:szCs w:val="20"/>
-              </w:rPr>
-              <w:t xml:space="preserve">ska finnas </w:t>
-            </w:r>
-            <w:r>
-              <w:rPr>
-                <w:rFonts w:ascii="AppleSystemUIFont" w:hAnsi="AppleSystemUIFont" w:cs="AppleSystemUIFont"/>
-                <w:color w:val="353535"/>
-                <w:sz w:val="20"/>
-                <w:szCs w:val="20"/>
-              </w:rPr>
-              <w:t>till</w:t>
-            </w:r>
-            <w:r>
-              <w:rPr>
-                <w:rFonts w:ascii="AppleSystemUIFont" w:hAnsi="AppleSystemUIFont" w:cs="AppleSystemUIFont"/>
-                <w:color w:val="353535"/>
-                <w:sz w:val="20"/>
-                <w:szCs w:val="20"/>
-              </w:rPr>
-              <w:t xml:space="preserve"> </w:t>
-            </w:r>
-            <w:r>
-              <w:rPr>
-                <w:rFonts w:ascii="AppleSystemUIFont" w:hAnsi="AppleSystemUIFont" w:cs="AppleSystemUIFont"/>
-                <w:color w:val="353535"/>
-                <w:sz w:val="20"/>
-                <w:szCs w:val="20"/>
-              </w:rPr>
-              <w:t>varför de saker som studenterna lär sig är viktiga</w:t>
-            </w:r>
-            <w:r>
-              <w:rPr>
-                <w:rFonts w:ascii="AppleSystemUIFont" w:hAnsi="AppleSystemUIFont" w:cs="AppleSystemUIFont"/>
-                <w:color w:val="353535"/>
-                <w:sz w:val="20"/>
-                <w:szCs w:val="20"/>
-              </w:rPr>
-              <w:t>.</w:t>
+              <w:t xml:space="preserve">Utvecklaren ska uttrycka och motivera till varför </w:t>
+            </w:r>
+            <w:r>
+              <w:rPr>
+                <w:rFonts w:ascii="AppleSystemUIFont" w:hAnsi="AppleSystemUIFont" w:cs="AppleSystemUIFont"/>
+                <w:color w:val="353535"/>
+                <w:sz w:val="20"/>
+                <w:szCs w:val="20"/>
+              </w:rPr>
+              <w:t>kursinnehållet är viktiga för studenten att lära sig.</w:t>
             </w:r>
           </w:p>
           <w:p>
@@ -1718,12 +1692,63 @@
             </w:pPr>
             <w:r>
               <w:rPr>
-                <w:rFonts w:ascii="AppleSystemUIFont" w:hAnsi="AppleSystemUIFont" w:cs="AppleSystemUIFont"/>
-                <w:color w:val="353535"/>
-                <w:sz w:val="20"/>
-                <w:szCs w:val="20"/>
-              </w:rPr>
-              <w:t xml:space="preserve">Utvecklaren bedömer hur de kan skapa ett meningsfullt sammanhang för att studenten ska </w:t>
+                <w:sz w:val="20"/>
+                <w:szCs w:val="20"/>
+              </w:rPr>
+              <w:t xml:space="preserve">Utvecklaren analyserar och tar hänsyn till </w:t>
+            </w:r>
+            <w:r>
+              <w:rPr>
+                <w:sz w:val="20"/>
+                <w:szCs w:val="20"/>
+              </w:rPr>
+              <w:t>tolkningar</w:t>
+            </w:r>
+            <w:r>
+              <w:rPr>
+                <w:sz w:val="20"/>
+                <w:szCs w:val="20"/>
+              </w:rPr>
+              <w:t xml:space="preserve"> av de intellektuella verktyg som är nödvändiga när </w:t>
+            </w:r>
+            <w:r>
+              <w:rPr>
+                <w:sz w:val="20"/>
+                <w:szCs w:val="20"/>
+              </w:rPr>
+              <w:t>studenten bygger</w:t>
+            </w:r>
+            <w:r>
+              <w:rPr>
+                <w:sz w:val="20"/>
+                <w:szCs w:val="20"/>
+              </w:rPr>
+              <w:t xml:space="preserve"> kunskap.</w:t>
+            </w:r>
+            <w:r>
+              <w:rPr>
+                <w:sz w:val="20"/>
+                <w:szCs w:val="20"/>
+              </w:rPr>
+              <w:t xml:space="preserve"> </w:t>
+            </w:r>
+            <w:r>
+              <w:rPr>
+                <w:rFonts w:ascii="AppleSystemUIFont" w:hAnsi="AppleSystemUIFont" w:cs="AppleSystemUIFont"/>
+                <w:color w:val="353535"/>
+                <w:sz w:val="20"/>
+                <w:szCs w:val="20"/>
+              </w:rPr>
+              <w:t xml:space="preserve">Därefter kan utvecklaren skapa </w:t>
+            </w:r>
+            <w:r>
+              <w:rPr>
+                <w:rFonts w:ascii="AppleSystemUIFont" w:hAnsi="AppleSystemUIFont" w:cs="AppleSystemUIFont"/>
+                <w:color w:val="353535"/>
+                <w:sz w:val="20"/>
+                <w:szCs w:val="20"/>
+              </w:rPr>
+              <w:t xml:space="preserve">ett meningsfullt sammanhang för att studenten ska </w:t>
             </w:r>
             <w:r>
               <w:rPr>
@@ -1744,41 +1769,6 @@
                 <w:szCs w:val="20"/>
               </w:rPr>
             </w:pPr>
-            <w:r>
-              <w:rPr>
-                <w:sz w:val="20"/>
-                <w:szCs w:val="20"/>
-              </w:rPr>
-              <w:t xml:space="preserve">Utvecklaren analyserar och tar hänsyn till </w:t>
-            </w:r>
-            <w:r>
-              <w:rPr>
-                <w:sz w:val="20"/>
-                <w:szCs w:val="20"/>
-              </w:rPr>
-              <w:t xml:space="preserve">lämpliga tolkningar och tillhandahållande av de intellektuella verktyg som är nödvändiga när </w:t>
-            </w:r>
-            <w:r>
-              <w:rPr>
-                <w:sz w:val="20"/>
-                <w:szCs w:val="20"/>
-              </w:rPr>
-              <w:t>studenten bygger</w:t>
-            </w:r>
-            <w:r>
-              <w:rPr>
-                <w:sz w:val="20"/>
-                <w:szCs w:val="20"/>
-              </w:rPr>
-              <w:t xml:space="preserve"> kunskap.</w:t>
-            </w:r>
-            <w:r>
-              <w:rPr>
-                <w:sz w:val="20"/>
-                <w:szCs w:val="20"/>
-              </w:rPr>
-              <w:t xml:space="preserve"> </w:t>
-            </w:r>
           </w:p>
         </w:tc>
         <w:tc>
@@ -2159,7 +2149,7 @@
                 <w:sz w:val="20"/>
                 <w:szCs w:val="20"/>
               </w:rPr>
-              <w:t>möjlighet att lära sig att lära</w:t>
+              <w:t>möjlighet att lära sig</w:t>
             </w:r>
             <w:r>
               <w:rPr>
@@ -2300,7 +2290,52 @@
                 <w:sz w:val="20"/>
                 <w:szCs w:val="20"/>
               </w:rPr>
-              <w:t xml:space="preserve">Utvecklaren engagerar studenten genom att artikulera vad de gör. Studenten ska </w:t>
+              <w:t xml:space="preserve">Utvecklaren engagerar studenten </w:t>
+            </w:r>
+            <w:r>
+              <w:rPr>
+                <w:rFonts w:cs="AppleSystemUIFont"/>
+                <w:color w:val="353535"/>
+                <w:sz w:val="20"/>
+                <w:szCs w:val="20"/>
+              </w:rPr>
+              <w:t xml:space="preserve">att </w:t>
+            </w:r>
+            <w:r>
+              <w:rPr>
+                <w:rFonts w:cs="AppleSystemUIFont"/>
+                <w:color w:val="353535"/>
+                <w:sz w:val="20"/>
+                <w:szCs w:val="20"/>
+              </w:rPr>
+              <w:t>berätta hur studenten utför saker i kursen</w:t>
+            </w:r>
+            <w:r>
+              <w:rPr>
+                <w:rFonts w:cs="AppleSystemUIFont"/>
+                <w:color w:val="353535"/>
+                <w:sz w:val="20"/>
+                <w:szCs w:val="20"/>
+              </w:rPr>
+              <w:t xml:space="preserve">. </w:t>
+            </w:r>
+            <w:r>
+              <w:rPr>
+                <w:rFonts w:cs="AppleSystemUIFont"/>
+                <w:color w:val="353535"/>
+                <w:sz w:val="20"/>
+                <w:szCs w:val="20"/>
+              </w:rPr>
+              <w:t xml:space="preserve">Studenten ska </w:t>
+            </w:r>
+            <w:r>
+              <w:rPr>
+                <w:rFonts w:cs="AppleSystemUIFont"/>
+                <w:color w:val="353535"/>
+                <w:sz w:val="20"/>
+                <w:szCs w:val="20"/>
+              </w:rPr>
+              <w:t xml:space="preserve">i.e. </w:t>
             </w:r>
             <w:r>
               <w:rPr>
@@ -2318,7 +2353,34 @@
                 <w:sz w:val="20"/>
                 <w:szCs w:val="20"/>
               </w:rPr>
-              <w:t xml:space="preserve"> och lösa problem. Studenten ska reflektera över aktiviteten och observation</w:t>
+              <w:t xml:space="preserve"> och lösa problem, och</w:t>
+            </w:r>
+            <w:r>
+              <w:rPr>
+                <w:rFonts w:cs="AppleSystemUIFont"/>
+                <w:color w:val="353535"/>
+                <w:sz w:val="20"/>
+                <w:szCs w:val="20"/>
+              </w:rPr>
+              <w:t xml:space="preserve"> </w:t>
+            </w:r>
+            <w:r>
+              <w:rPr>
+                <w:rFonts w:cs="AppleSystemUIFont"/>
+                <w:color w:val="353535"/>
+                <w:sz w:val="20"/>
+                <w:szCs w:val="20"/>
+              </w:rPr>
+              <w:t xml:space="preserve">reflektera över aktiviteter och </w:t>
+            </w:r>
+            <w:r>
+              <w:rPr>
+                <w:rFonts w:cs="AppleSystemUIFont"/>
+                <w:color w:val="353535"/>
+                <w:sz w:val="20"/>
+                <w:szCs w:val="20"/>
+              </w:rPr>
+              <w:t>observation</w:t>
             </w:r>
             <w:r>
               <w:rPr>
@@ -2336,7 +2398,16 @@
                 <w:sz w:val="20"/>
                 <w:szCs w:val="20"/>
               </w:rPr>
-              <w:t xml:space="preserve">, därefter formulera vad de lärt sig.   </w:t>
+              <w:t xml:space="preserve"> i kursen och </w:t>
+            </w:r>
+            <w:r>
+              <w:rPr>
+                <w:rFonts w:cs="AppleSystemUIFont"/>
+                <w:color w:val="353535"/>
+                <w:sz w:val="20"/>
+                <w:szCs w:val="20"/>
+              </w:rPr>
+              <w:t xml:space="preserve">därefter formulera vad de lärt sig.   </w:t>
             </w:r>
           </w:p>
         </w:tc>
@@ -2415,39 +2486,70 @@
                 <w:sz w:val="20"/>
                 <w:szCs w:val="20"/>
               </w:rPr>
-              <w:t xml:space="preserve"> över aspekter på hur ämnet stödjer aktiviteterna i kursen. </w:t>
-            </w:r>
-          </w:p>
-          <w:p>
-            <w:pPr>
-              <w:widowControl w:val="0"/>
-              <w:autoSpaceDE w:val="0"/>
-              <w:autoSpaceDN w:val="0"/>
-              <w:adjustRightInd w:val="0"/>
-              <w:rPr>
-                <w:rFonts w:cs="AppleSystemUIFont"/>
-                <w:color w:val="353535"/>
-                <w:sz w:val="20"/>
-                <w:szCs w:val="20"/>
-              </w:rPr>
-            </w:pPr>
-            <w:r>
-              <w:rPr>
-                <w:rFonts w:cs="AppleSystemUIFont"/>
-                <w:color w:val="353535"/>
-                <w:sz w:val="20"/>
-                <w:szCs w:val="20"/>
-              </w:rPr>
-              <w:t>Fysiska verkty</w:t>
-            </w:r>
-            <w:r>
-              <w:rPr>
-                <w:rFonts w:cs="AppleSystemUIFont"/>
-                <w:color w:val="353535"/>
-                <w:sz w:val="20"/>
-                <w:szCs w:val="20"/>
-              </w:rPr>
-              <w:t>g används för att hantera föremål</w:t>
+              <w:t xml:space="preserve"> </w:t>
+            </w:r>
+            <w:r>
+              <w:rPr>
+                <w:rFonts w:cs="AppleSystemUIFont"/>
+                <w:color w:val="353535"/>
+                <w:sz w:val="20"/>
+                <w:szCs w:val="20"/>
+              </w:rPr>
+              <w:t xml:space="preserve">hur ämnet </w:t>
+            </w:r>
+            <w:r>
+              <w:rPr>
+                <w:rFonts w:cs="AppleSystemUIFont"/>
+                <w:color w:val="353535"/>
+                <w:sz w:val="20"/>
+                <w:szCs w:val="20"/>
+              </w:rPr>
+              <w:t>ska stödja</w:t>
+            </w:r>
+            <w:r>
+              <w:rPr>
+                <w:rFonts w:cs="AppleSystemUIFont"/>
+                <w:color w:val="353535"/>
+                <w:sz w:val="20"/>
+                <w:szCs w:val="20"/>
+              </w:rPr>
+              <w:t xml:space="preserve"> aktiviteterna i kursen med hjälp av f</w:t>
+            </w:r>
+            <w:r>
+              <w:rPr>
+                <w:rFonts w:cs="AppleSystemUIFont"/>
+                <w:color w:val="353535"/>
+                <w:sz w:val="20"/>
+                <w:szCs w:val="20"/>
+              </w:rPr>
+              <w:t>ysiska verkty</w:t>
+            </w:r>
+            <w:r>
+              <w:rPr>
+                <w:rFonts w:cs="AppleSystemUIFont"/>
+                <w:color w:val="353535"/>
+                <w:sz w:val="20"/>
+                <w:szCs w:val="20"/>
+              </w:rPr>
+              <w:t xml:space="preserve">g </w:t>
+            </w:r>
+            <w:r>
+              <w:rPr>
+                <w:rFonts w:cs="AppleSystemUIFont"/>
+                <w:color w:val="353535"/>
+                <w:sz w:val="20"/>
+                <w:szCs w:val="20"/>
+              </w:rPr>
+              <w:t xml:space="preserve">som </w:t>
+            </w:r>
+            <w:r>
+              <w:rPr>
+                <w:rFonts w:cs="AppleSystemUIFont"/>
+                <w:color w:val="353535"/>
+                <w:sz w:val="20"/>
+                <w:szCs w:val="20"/>
+              </w:rPr>
+              <w:t>används för att hantera föremål</w:t>
             </w:r>
             <w:r>
               <w:rPr>
@@ -2457,6 +2559,15 @@
                 <w:szCs w:val="20"/>
               </w:rPr>
               <w:t xml:space="preserve">, </w:t>
+            </w:r>
+            <w:r>
+              <w:rPr>
+                <w:rFonts w:cs="AppleSystemUIFont"/>
+                <w:color w:val="353535"/>
+                <w:sz w:val="20"/>
+                <w:szCs w:val="20"/>
+              </w:rPr>
+              <w:t xml:space="preserve">(i.e. ”hjälpknapp i kursen”) </w:t>
             </w:r>
             <w:r>
               <w:rPr>

</xml_diff>